<commit_message>
PC student 12/09/2023 14:03:53,26
</commit_message>
<xml_diff>
--- a/Cours/Divers/Note 11-09-2023.docx
+++ b/Cours/Divers/Note 11-09-2023.docx
@@ -11,7 +11,11 @@
       </w:pPr>
       <w:r>
         <w:rPr/>
-        <w:t>11/09/2023</w:t>
+        <w:t xml:space="preserve">11/09/2023 - </w:t>
+      </w:r>
+      <w:r>
+        <w:rPr/>
+        <w:t>15/09/2023</w:t>
       </w:r>
     </w:p>
     <w:p>
@@ -82,6 +86,106 @@
       <w:r>
         <w:rPr/>
       </w:r>
+    </w:p>
+    <w:p>
+      <w:pPr>
+        <w:pStyle w:val="Normal"/>
+        <w:bidi w:val="0"/>
+        <w:jc w:val="start"/>
+        <w:rPr/>
+      </w:pPr>
+      <w:r>
+        <w:rPr/>
+        <w:t xml:space="preserve">Nom route Symfony: </w:t>
+      </w:r>
+    </w:p>
+    <w:p>
+      <w:pPr>
+        <w:pStyle w:val="Normal"/>
+        <w:numPr>
+          <w:ilvl w:val="0"/>
+          <w:numId w:val="1"/>
+        </w:numPr>
+        <w:bidi w:val="0"/>
+        <w:jc w:val="start"/>
+        <w:rPr/>
+      </w:pPr>
+      <w:r>
+        <w:rPr/>
+        <w:t xml:space="preserve">app-route </w:t>
+      </w:r>
+    </w:p>
+    <w:p>
+      <w:pPr>
+        <w:pStyle w:val="Normal"/>
+        <w:numPr>
+          <w:ilvl w:val="0"/>
+          <w:numId w:val="1"/>
+        </w:numPr>
+        <w:bidi w:val="0"/>
+        <w:jc w:val="start"/>
+        <w:rPr/>
+      </w:pPr>
+      <w:r>
+        <w:rPr/>
+        <w:t xml:space="preserve">unique </w:t>
+      </w:r>
+    </w:p>
+    <w:p>
+      <w:pPr>
+        <w:pStyle w:val="Normal"/>
+        <w:bidi w:val="0"/>
+        <w:jc w:val="start"/>
+        <w:rPr/>
+      </w:pPr>
+      <w:r>
+        <w:rPr/>
+      </w:r>
+    </w:p>
+    <w:p>
+      <w:pPr>
+        <w:pStyle w:val="Normal"/>
+        <w:bidi w:val="0"/>
+        <w:jc w:val="start"/>
+        <w:rPr/>
+      </w:pPr>
+      <w:r>
+        <w:rPr/>
+        <w:t xml:space="preserve">TWIG: </w:t>
+      </w:r>
+    </w:p>
+    <w:p>
+      <w:pPr>
+        <w:pStyle w:val="Normal"/>
+        <w:bidi w:val="0"/>
+        <w:jc w:val="start"/>
+        <w:rPr/>
+      </w:pPr>
+      <w:r>
+        <w:rPr/>
+        <w:tab/>
+        <w:t xml:space="preserve">séparerle code php du code html </w:t>
+      </w:r>
+    </w:p>
+    <w:p>
+      <w:pPr>
+        <w:pStyle w:val="Normal"/>
+        <w:bidi w:val="0"/>
+        <w:jc w:val="start"/>
+        <w:rPr/>
+      </w:pPr>
+      <w:r>
+        <w:rPr/>
+        <w:tab/>
+      </w:r>
+      <w:hyperlink r:id="rId3">
+        <w:r>
+          <w:rPr>
+            <w:rStyle w:val="LienInternet"/>
+          </w:rPr>
+          <w:t>https://twig.symfony.com/</w:t>
+        </w:r>
+      </w:hyperlink>
     </w:p>
     <w:p>
       <w:pPr>
@@ -123,9 +227,259 @@
       <w:pgNumType w:fmt="decimal"/>
       <w:formProt w:val="false"/>
       <w:textDirection w:val="lrTb"/>
+      <w:docGrid w:type="default" w:linePitch="100" w:charSpace="0"/>
     </w:sectPr>
   </w:body>
 </w:document>
+</file>
+
+<file path=word/numbering.xml><?xml version="1.0" encoding="utf-8"?>
+<w:numbering xmlns:w="http://schemas.openxmlformats.org/wordprocessingml/2006/main" xmlns:o="urn:schemas-microsoft-com:office:office" xmlns:r="http://schemas.openxmlformats.org/officeDocument/2006/relationships" xmlns:v="urn:schemas-microsoft-com:vml" xmlns:mc="http://schemas.openxmlformats.org/markup-compatibility/2006" xmlns:w14="http://schemas.microsoft.com/office/word/2010/wordml" mc:Ignorable="w14">
+  <w:abstractNum w:abstractNumId="1">
+    <w:lvl w:ilvl="0">
+      <w:start w:val="1"/>
+      <w:numFmt w:val="decimal"/>
+      <w:lvlText w:val="%1."/>
+      <w:lvlJc w:val="start"/>
+      <w:pPr>
+        <w:tabs>
+          <w:tab w:val="num" w:pos="1489"/>
+        </w:tabs>
+        <w:ind w:start="1489" w:hanging="360"/>
+      </w:pPr>
+      <w:rPr/>
+    </w:lvl>
+    <w:lvl w:ilvl="1">
+      <w:start w:val="1"/>
+      <w:numFmt w:val="decimal"/>
+      <w:lvlText w:val="%2."/>
+      <w:lvlJc w:val="start"/>
+      <w:pPr>
+        <w:tabs>
+          <w:tab w:val="num" w:pos="1849"/>
+        </w:tabs>
+        <w:ind w:start="1849" w:hanging="360"/>
+      </w:pPr>
+      <w:rPr/>
+    </w:lvl>
+    <w:lvl w:ilvl="2">
+      <w:start w:val="1"/>
+      <w:numFmt w:val="decimal"/>
+      <w:lvlText w:val="%3."/>
+      <w:lvlJc w:val="start"/>
+      <w:pPr>
+        <w:tabs>
+          <w:tab w:val="num" w:pos="2209"/>
+        </w:tabs>
+        <w:ind w:start="2209" w:hanging="360"/>
+      </w:pPr>
+      <w:rPr/>
+    </w:lvl>
+    <w:lvl w:ilvl="3">
+      <w:start w:val="1"/>
+      <w:numFmt w:val="decimal"/>
+      <w:lvlText w:val="%4."/>
+      <w:lvlJc w:val="start"/>
+      <w:pPr>
+        <w:tabs>
+          <w:tab w:val="num" w:pos="2569"/>
+        </w:tabs>
+        <w:ind w:start="2569" w:hanging="360"/>
+      </w:pPr>
+      <w:rPr/>
+    </w:lvl>
+    <w:lvl w:ilvl="4">
+      <w:start w:val="1"/>
+      <w:numFmt w:val="decimal"/>
+      <w:lvlText w:val="%5."/>
+      <w:lvlJc w:val="start"/>
+      <w:pPr>
+        <w:tabs>
+          <w:tab w:val="num" w:pos="2929"/>
+        </w:tabs>
+        <w:ind w:start="2929" w:hanging="360"/>
+      </w:pPr>
+      <w:rPr/>
+    </w:lvl>
+    <w:lvl w:ilvl="5">
+      <w:start w:val="1"/>
+      <w:numFmt w:val="decimal"/>
+      <w:lvlText w:val="%6."/>
+      <w:lvlJc w:val="start"/>
+      <w:pPr>
+        <w:tabs>
+          <w:tab w:val="num" w:pos="3289"/>
+        </w:tabs>
+        <w:ind w:start="3289" w:hanging="360"/>
+      </w:pPr>
+      <w:rPr/>
+    </w:lvl>
+    <w:lvl w:ilvl="6">
+      <w:start w:val="1"/>
+      <w:numFmt w:val="decimal"/>
+      <w:lvlText w:val="%7."/>
+      <w:lvlJc w:val="start"/>
+      <w:pPr>
+        <w:tabs>
+          <w:tab w:val="num" w:pos="3649"/>
+        </w:tabs>
+        <w:ind w:start="3649" w:hanging="360"/>
+      </w:pPr>
+      <w:rPr/>
+    </w:lvl>
+    <w:lvl w:ilvl="7">
+      <w:start w:val="1"/>
+      <w:numFmt w:val="decimal"/>
+      <w:lvlText w:val="%8."/>
+      <w:lvlJc w:val="start"/>
+      <w:pPr>
+        <w:tabs>
+          <w:tab w:val="num" w:pos="4009"/>
+        </w:tabs>
+        <w:ind w:start="4009" w:hanging="360"/>
+      </w:pPr>
+      <w:rPr/>
+    </w:lvl>
+    <w:lvl w:ilvl="8">
+      <w:start w:val="1"/>
+      <w:numFmt w:val="decimal"/>
+      <w:lvlText w:val="%9."/>
+      <w:lvlJc w:val="start"/>
+      <w:pPr>
+        <w:tabs>
+          <w:tab w:val="num" w:pos="4369"/>
+        </w:tabs>
+        <w:ind w:start="4369" w:hanging="360"/>
+      </w:pPr>
+      <w:rPr/>
+    </w:lvl>
+  </w:abstractNum>
+  <w:abstractNum w:abstractNumId="2">
+    <w:lvl w:ilvl="0">
+      <w:start w:val="1"/>
+      <w:numFmt w:val="none"/>
+      <w:suff w:val="nothing"/>
+      <w:lvlText w:val=""/>
+      <w:lvlJc w:val="start"/>
+      <w:pPr>
+        <w:tabs>
+          <w:tab w:val="num" w:pos="0"/>
+        </w:tabs>
+        <w:ind w:start="0" w:hanging="0"/>
+      </w:pPr>
+    </w:lvl>
+    <w:lvl w:ilvl="1">
+      <w:start w:val="1"/>
+      <w:numFmt w:val="none"/>
+      <w:suff w:val="nothing"/>
+      <w:lvlText w:val=""/>
+      <w:lvlJc w:val="start"/>
+      <w:pPr>
+        <w:tabs>
+          <w:tab w:val="num" w:pos="0"/>
+        </w:tabs>
+        <w:ind w:start="0" w:hanging="0"/>
+      </w:pPr>
+    </w:lvl>
+    <w:lvl w:ilvl="2">
+      <w:start w:val="1"/>
+      <w:numFmt w:val="none"/>
+      <w:suff w:val="nothing"/>
+      <w:lvlText w:val=""/>
+      <w:lvlJc w:val="start"/>
+      <w:pPr>
+        <w:tabs>
+          <w:tab w:val="num" w:pos="0"/>
+        </w:tabs>
+        <w:ind w:start="0" w:hanging="0"/>
+      </w:pPr>
+    </w:lvl>
+    <w:lvl w:ilvl="3">
+      <w:start w:val="1"/>
+      <w:numFmt w:val="none"/>
+      <w:suff w:val="nothing"/>
+      <w:lvlText w:val=""/>
+      <w:lvlJc w:val="start"/>
+      <w:pPr>
+        <w:tabs>
+          <w:tab w:val="num" w:pos="0"/>
+        </w:tabs>
+        <w:ind w:start="0" w:hanging="0"/>
+      </w:pPr>
+    </w:lvl>
+    <w:lvl w:ilvl="4">
+      <w:start w:val="1"/>
+      <w:numFmt w:val="none"/>
+      <w:suff w:val="nothing"/>
+      <w:lvlText w:val=""/>
+      <w:lvlJc w:val="start"/>
+      <w:pPr>
+        <w:tabs>
+          <w:tab w:val="num" w:pos="0"/>
+        </w:tabs>
+        <w:ind w:start="0" w:hanging="0"/>
+      </w:pPr>
+    </w:lvl>
+    <w:lvl w:ilvl="5">
+      <w:start w:val="1"/>
+      <w:numFmt w:val="none"/>
+      <w:suff w:val="nothing"/>
+      <w:lvlText w:val=""/>
+      <w:lvlJc w:val="start"/>
+      <w:pPr>
+        <w:tabs>
+          <w:tab w:val="num" w:pos="0"/>
+        </w:tabs>
+        <w:ind w:start="0" w:hanging="0"/>
+      </w:pPr>
+    </w:lvl>
+    <w:lvl w:ilvl="6">
+      <w:start w:val="1"/>
+      <w:numFmt w:val="none"/>
+      <w:suff w:val="nothing"/>
+      <w:lvlText w:val=""/>
+      <w:lvlJc w:val="start"/>
+      <w:pPr>
+        <w:tabs>
+          <w:tab w:val="num" w:pos="0"/>
+        </w:tabs>
+        <w:ind w:start="0" w:hanging="0"/>
+      </w:pPr>
+    </w:lvl>
+    <w:lvl w:ilvl="7">
+      <w:start w:val="1"/>
+      <w:numFmt w:val="none"/>
+      <w:suff w:val="nothing"/>
+      <w:lvlText w:val=""/>
+      <w:lvlJc w:val="start"/>
+      <w:pPr>
+        <w:tabs>
+          <w:tab w:val="num" w:pos="0"/>
+        </w:tabs>
+        <w:ind w:start="0" w:hanging="0"/>
+      </w:pPr>
+    </w:lvl>
+    <w:lvl w:ilvl="8">
+      <w:start w:val="1"/>
+      <w:numFmt w:val="none"/>
+      <w:suff w:val="nothing"/>
+      <w:lvlText w:val=""/>
+      <w:lvlJc w:val="start"/>
+      <w:pPr>
+        <w:tabs>
+          <w:tab w:val="num" w:pos="0"/>
+        </w:tabs>
+        <w:ind w:start="0" w:hanging="0"/>
+      </w:pPr>
+    </w:lvl>
+  </w:abstractNum>
+  <w:num w:numId="1">
+    <w:abstractNumId w:val="1"/>
+  </w:num>
+  <w:num w:numId="2">
+    <w:abstractNumId w:val="2"/>
+  </w:num>
+</w:numbering>
 </file>
 
 <file path=word/styles.xml><?xml version="1.0" encoding="utf-8"?>
@@ -142,7 +496,6 @@
     </w:rPrDefault>
     <w:pPrDefault>
       <w:pPr>
-        <w:widowControl/>
         <w:suppressAutoHyphens w:val="true"/>
       </w:pPr>
     </w:pPrDefault>
@@ -152,7 +505,10 @@
     <w:qFormat/>
     <w:pPr>
       <w:widowControl/>
+      <w:suppressAutoHyphens w:val="true"/>
       <w:bidi w:val="0"/>
+      <w:spacing w:before="0" w:after="0"/>
+      <w:jc w:val="start"/>
     </w:pPr>
     <w:rPr>
       <w:rFonts w:ascii="Liberation Serif" w:hAnsi="Liberation Serif" w:eastAsia="NSimSun" w:cs="Lucida Sans"/>
@@ -161,6 +517,18 @@
       <w:sz w:val="24"/>
       <w:szCs w:val="24"/>
       <w:lang w:val="fr-FR" w:eastAsia="zh-CN" w:bidi="hi-IN"/>
+    </w:rPr>
+  </w:style>
+  <w:style w:type="character" w:styleId="Caractresdenumrotation">
+    <w:name w:val="Caractères de numérotation"/>
+    <w:qFormat/>
+    <w:rPr/>
+  </w:style>
+  <w:style w:type="character" w:styleId="LienInternet">
+    <w:name w:val="Hyperlink"/>
+    <w:rPr>
+      <w:color w:val="000080"/>
+      <w:u w:val="single"/>
     </w:rPr>
   </w:style>
   <w:style w:type="paragraph" w:styleId="Titre">

</xml_diff>